<commit_message>
Commit database "Admissão" do Trabalho Final
</commit_message>
<xml_diff>
--- a/Documentos/APM-Trabalho Final.docx
+++ b/Documentos/APM-Trabalho Final.docx
@@ -371,15 +371,7 @@
         <w:t>A</w:t>
       </w:r>
       <w:r>
-        <w:t xml:space="preserve"> lista de comandos emitidos no </w:t>
-      </w:r>
-      <w:proofErr w:type="spellStart"/>
-      <w:r>
-        <w:t>RStudio</w:t>
-      </w:r>
-      <w:proofErr w:type="spellEnd"/>
-      <w:r>
-        <w:t xml:space="preserve"> para conseguir os resultados obtidos</w:t>
+        <w:t xml:space="preserve"> lista de comandos emitidos no RStudio para conseguir os resultados obtidos</w:t>
       </w:r>
     </w:p>
     <w:p/>
@@ -1209,19 +1201,11 @@
             <w:tcW w:w="2050" w:type="dxa"/>
           </w:tcPr>
           <w:p>
-            <w:proofErr w:type="spellStart"/>
-            <w:r>
-              <w:rPr>
-                <w:lang w:val="en-US"/>
-              </w:rPr>
-              <w:t>mtry</w:t>
-            </w:r>
-            <w:proofErr w:type="spellEnd"/>
-            <w:r>
-              <w:rPr>
-                <w:lang w:val="en-US"/>
-              </w:rPr>
-              <w:t>=</w:t>
+            <w:r>
+              <w:rPr>
+                <w:lang w:val="en-US"/>
+              </w:rPr>
+              <w:t>mtry=</w:t>
             </w:r>
             <w:r>
               <w:rPr>
@@ -1313,19 +1297,11 @@
             <w:tcW w:w="2050" w:type="dxa"/>
           </w:tcPr>
           <w:p>
-            <w:proofErr w:type="spellStart"/>
-            <w:r>
-              <w:rPr>
-                <w:lang w:val="en-US"/>
-              </w:rPr>
-              <w:t>mtry</w:t>
-            </w:r>
-            <w:proofErr w:type="spellEnd"/>
-            <w:r>
-              <w:rPr>
-                <w:lang w:val="en-US"/>
-              </w:rPr>
-              <w:t>=</w:t>
+            <w:r>
+              <w:rPr>
+                <w:lang w:val="en-US"/>
+              </w:rPr>
+              <w:t>mtry=</w:t>
             </w:r>
             <w:r>
               <w:rPr>
@@ -2214,19 +2190,11 @@
             <w:tcW w:w="2050" w:type="dxa"/>
           </w:tcPr>
           <w:p>
-            <w:proofErr w:type="spellStart"/>
-            <w:r>
-              <w:rPr>
-                <w:lang w:val="en-US"/>
-              </w:rPr>
-              <w:t>mtry</w:t>
-            </w:r>
-            <w:proofErr w:type="spellEnd"/>
-            <w:r>
-              <w:rPr>
-                <w:lang w:val="en-US"/>
-              </w:rPr>
-              <w:t>=</w:t>
+            <w:r>
+              <w:rPr>
+                <w:lang w:val="en-US"/>
+              </w:rPr>
+              <w:t>mtry=</w:t>
             </w:r>
             <w:r>
               <w:rPr>
@@ -2318,19 +2286,11 @@
             <w:tcW w:w="2050" w:type="dxa"/>
           </w:tcPr>
           <w:p>
-            <w:proofErr w:type="spellStart"/>
-            <w:r>
-              <w:rPr>
-                <w:lang w:val="en-US"/>
-              </w:rPr>
-              <w:t>mtry</w:t>
-            </w:r>
-            <w:proofErr w:type="spellEnd"/>
-            <w:r>
-              <w:rPr>
-                <w:lang w:val="en-US"/>
-              </w:rPr>
-              <w:t>=</w:t>
+            <w:r>
+              <w:rPr>
+                <w:lang w:val="en-US"/>
+              </w:rPr>
+              <w:t>mtry=</w:t>
             </w:r>
             <w:r>
               <w:rPr>
@@ -2539,15 +2499,7 @@
         <w:t>A</w:t>
       </w:r>
       <w:r>
-        <w:t xml:space="preserve"> lista de comandos emitidos no </w:t>
-      </w:r>
-      <w:proofErr w:type="spellStart"/>
-      <w:r>
-        <w:t>RStudio</w:t>
-      </w:r>
-      <w:proofErr w:type="spellEnd"/>
-      <w:r>
-        <w:t xml:space="preserve"> para conseguir os resultados obtidos</w:t>
+        <w:t xml:space="preserve"> lista de comandos emitidos no RStudio para conseguir os resultados obtidos</w:t>
       </w:r>
     </w:p>
     <w:p>
@@ -2572,6 +2524,1051 @@
           <w:sz w:val="36"/>
         </w:rPr>
         <w:t>Admissão</w:t>
+      </w:r>
+    </w:p>
+    <w:tbl>
+      <w:tblPr>
+        <w:tblStyle w:val="Tabelacomgrade"/>
+        <w:tblW w:w="8724" w:type="dxa"/>
+        <w:jc w:val="center"/>
+        <w:tblLook w:val="04A0" w:firstRow="1" w:lastRow="0" w:firstColumn="1" w:lastColumn="0" w:noHBand="0" w:noVBand="1"/>
+      </w:tblPr>
+      <w:tblGrid>
+        <w:gridCol w:w="963"/>
+        <w:gridCol w:w="1965"/>
+        <w:gridCol w:w="1250"/>
+        <w:gridCol w:w="554"/>
+        <w:gridCol w:w="1250"/>
+        <w:gridCol w:w="1371"/>
+        <w:gridCol w:w="1371"/>
+      </w:tblGrid>
+      <w:tr>
+        <w:trPr>
+          <w:jc w:val="center"/>
+        </w:trPr>
+        <w:tc>
+          <w:tcPr>
+            <w:tcW w:w="939" w:type="dxa"/>
+          </w:tcPr>
+          <w:p>
+            <w:pPr>
+              <w:jc w:val="center"/>
+              <w:rPr>
+                <w:b/>
+              </w:rPr>
+            </w:pPr>
+            <w:r>
+              <w:rPr>
+                <w:b/>
+              </w:rPr>
+              <w:t>Técnica</w:t>
+            </w:r>
+          </w:p>
+        </w:tc>
+        <w:tc>
+          <w:tcPr>
+            <w:tcW w:w="2136" w:type="dxa"/>
+          </w:tcPr>
+          <w:p>
+            <w:pPr>
+              <w:jc w:val="center"/>
+              <w:rPr>
+                <w:b/>
+              </w:rPr>
+            </w:pPr>
+            <w:r>
+              <w:rPr>
+                <w:b/>
+              </w:rPr>
+              <w:t>Parâmetro</w:t>
+            </w:r>
+          </w:p>
+        </w:tc>
+        <w:tc>
+          <w:tcPr>
+            <w:tcW w:w="1218" w:type="dxa"/>
+          </w:tcPr>
+          <w:p>
+            <w:pPr>
+              <w:jc w:val="center"/>
+              <w:rPr>
+                <w:b/>
+              </w:rPr>
+            </w:pPr>
+            <w:r>
+              <w:rPr>
+                <w:b/>
+              </w:rPr>
+              <w:t>R2</w:t>
+            </w:r>
+          </w:p>
+        </w:tc>
+        <w:tc>
+          <w:tcPr>
+            <w:tcW w:w="543" w:type="dxa"/>
+          </w:tcPr>
+          <w:p>
+            <w:pPr>
+              <w:jc w:val="center"/>
+              <w:rPr>
+                <w:b/>
+              </w:rPr>
+            </w:pPr>
+            <w:r>
+              <w:rPr>
+                <w:b/>
+              </w:rPr>
+              <w:t>Syx</w:t>
+            </w:r>
+          </w:p>
+        </w:tc>
+        <w:tc>
+          <w:tcPr>
+            <w:tcW w:w="1218" w:type="dxa"/>
+          </w:tcPr>
+          <w:p>
+            <w:pPr>
+              <w:jc w:val="center"/>
+              <w:rPr>
+                <w:b/>
+              </w:rPr>
+            </w:pPr>
+            <w:r>
+              <w:rPr>
+                <w:b/>
+              </w:rPr>
+              <w:t>Pearson</w:t>
+            </w:r>
+          </w:p>
+        </w:tc>
+        <w:tc>
+          <w:tcPr>
+            <w:tcW w:w="1335" w:type="dxa"/>
+          </w:tcPr>
+          <w:p>
+            <w:pPr>
+              <w:jc w:val="center"/>
+              <w:rPr>
+                <w:b/>
+              </w:rPr>
+            </w:pPr>
+            <w:r>
+              <w:rPr>
+                <w:b/>
+              </w:rPr>
+              <w:t>Rmse</w:t>
+            </w:r>
+          </w:p>
+        </w:tc>
+        <w:tc>
+          <w:tcPr>
+            <w:tcW w:w="1335" w:type="dxa"/>
+          </w:tcPr>
+          <w:p>
+            <w:pPr>
+              <w:jc w:val="center"/>
+              <w:rPr>
+                <w:b/>
+              </w:rPr>
+            </w:pPr>
+            <w:r>
+              <w:rPr>
+                <w:b/>
+              </w:rPr>
+              <w:t>MAE</w:t>
+            </w:r>
+          </w:p>
+        </w:tc>
+      </w:tr>
+      <w:tr>
+        <w:trPr>
+          <w:jc w:val="center"/>
+        </w:trPr>
+        <w:tc>
+          <w:tcPr>
+            <w:tcW w:w="939" w:type="dxa"/>
+          </w:tcPr>
+          <w:p>
+            <w:pPr>
+              <w:rPr>
+                <w:lang w:val="en-US"/>
+              </w:rPr>
+            </w:pPr>
+            <w:r>
+              <w:rPr>
+                <w:lang w:val="en-US"/>
+              </w:rPr>
+              <w:t>KNN</w:t>
+            </w:r>
+          </w:p>
+        </w:tc>
+        <w:tc>
+          <w:tcPr>
+            <w:tcW w:w="2136" w:type="dxa"/>
+          </w:tcPr>
+          <w:p>
+            <w:pPr>
+              <w:rPr>
+                <w:lang w:val="en-US"/>
+              </w:rPr>
+            </w:pPr>
+            <w:r>
+              <w:rPr>
+                <w:lang w:val="en-US"/>
+              </w:rPr>
+              <w:t>K=</w:t>
+            </w:r>
+            <w:r>
+              <w:rPr>
+                <w:lang w:val="en-US"/>
+              </w:rPr>
+              <w:t>10</w:t>
+            </w:r>
+          </w:p>
+        </w:tc>
+        <w:tc>
+          <w:tcPr>
+            <w:tcW w:w="1218" w:type="dxa"/>
+          </w:tcPr>
+          <w:p>
+            <w:pPr>
+              <w:rPr>
+                <w:lang w:val="en-US"/>
+              </w:rPr>
+            </w:pPr>
+            <w:r>
+              <w:rPr>
+                <w:lang w:val="en-US"/>
+              </w:rPr>
+              <w:t>0,7337591</w:t>
+            </w:r>
+          </w:p>
+        </w:tc>
+        <w:tc>
+          <w:tcPr>
+            <w:tcW w:w="543" w:type="dxa"/>
+          </w:tcPr>
+          <w:p>
+            <w:pPr>
+              <w:rPr>
+                <w:lang w:val="en-US"/>
+              </w:rPr>
+            </w:pPr>
+          </w:p>
+        </w:tc>
+        <w:tc>
+          <w:tcPr>
+            <w:tcW w:w="1218" w:type="dxa"/>
+          </w:tcPr>
+          <w:p>
+            <w:pPr>
+              <w:rPr>
+                <w:lang w:val="en-US"/>
+              </w:rPr>
+            </w:pPr>
+            <w:r>
+              <w:rPr>
+                <w:lang w:val="en-US"/>
+              </w:rPr>
+              <w:t>0,8578415</w:t>
+            </w:r>
+          </w:p>
+        </w:tc>
+        <w:tc>
+          <w:tcPr>
+            <w:tcW w:w="1335" w:type="dxa"/>
+          </w:tcPr>
+          <w:p>
+            <w:pPr>
+              <w:rPr>
+                <w:lang w:val="en-US"/>
+              </w:rPr>
+            </w:pPr>
+            <w:r>
+              <w:rPr>
+                <w:lang w:val="en-US"/>
+              </w:rPr>
+              <w:t>0,07449058</w:t>
+            </w:r>
+          </w:p>
+        </w:tc>
+        <w:tc>
+          <w:tcPr>
+            <w:tcW w:w="1335" w:type="dxa"/>
+          </w:tcPr>
+          <w:p>
+            <w:pPr>
+              <w:rPr>
+                <w:lang w:val="en-US"/>
+              </w:rPr>
+            </w:pPr>
+            <w:r>
+              <w:rPr>
+                <w:lang w:val="en-US"/>
+              </w:rPr>
+              <w:t>0,05307143</w:t>
+            </w:r>
+          </w:p>
+        </w:tc>
+      </w:tr>
+      <w:tr>
+        <w:trPr>
+          <w:jc w:val="center"/>
+        </w:trPr>
+        <w:tc>
+          <w:tcPr>
+            <w:tcW w:w="939" w:type="dxa"/>
+          </w:tcPr>
+          <w:p>
+            <w:pPr>
+              <w:rPr>
+                <w:lang w:val="en-US"/>
+              </w:rPr>
+            </w:pPr>
+            <w:r>
+              <w:rPr>
+                <w:lang w:val="en-US"/>
+              </w:rPr>
+              <w:t>RNA – Hold-out</w:t>
+            </w:r>
+          </w:p>
+        </w:tc>
+        <w:tc>
+          <w:tcPr>
+            <w:tcW w:w="2136" w:type="dxa"/>
+          </w:tcPr>
+          <w:p>
+            <w:pPr>
+              <w:rPr>
+                <w:lang w:val="en-US"/>
+              </w:rPr>
+            </w:pPr>
+            <w:r>
+              <w:rPr>
+                <w:lang w:val="en-US"/>
+              </w:rPr>
+              <w:t>size=</w:t>
+            </w:r>
+            <w:r>
+              <w:rPr>
+                <w:lang w:val="en-US"/>
+              </w:rPr>
+              <w:t>05</w:t>
+            </w:r>
+            <w:r>
+              <w:rPr>
+                <w:lang w:val="en-US"/>
+              </w:rPr>
+              <w:t xml:space="preserve"> decay=</w:t>
+            </w:r>
+            <w:r>
+              <w:rPr>
+                <w:lang w:val="en-US"/>
+              </w:rPr>
+              <w:t>0,00001</w:t>
+            </w:r>
+          </w:p>
+        </w:tc>
+        <w:tc>
+          <w:tcPr>
+            <w:tcW w:w="1218" w:type="dxa"/>
+          </w:tcPr>
+          <w:p>
+            <w:pPr>
+              <w:rPr>
+                <w:lang w:val="en-US"/>
+              </w:rPr>
+            </w:pPr>
+            <w:r>
+              <w:rPr>
+                <w:lang w:val="en-US"/>
+              </w:rPr>
+              <w:t>0,8316245</w:t>
+            </w:r>
+          </w:p>
+        </w:tc>
+        <w:tc>
+          <w:tcPr>
+            <w:tcW w:w="543" w:type="dxa"/>
+          </w:tcPr>
+          <w:p>
+            <w:pPr>
+              <w:rPr>
+                <w:lang w:val="en-US"/>
+              </w:rPr>
+            </w:pPr>
+          </w:p>
+        </w:tc>
+        <w:tc>
+          <w:tcPr>
+            <w:tcW w:w="1218" w:type="dxa"/>
+          </w:tcPr>
+          <w:p>
+            <w:pPr>
+              <w:rPr>
+                <w:lang w:val="en-US"/>
+              </w:rPr>
+            </w:pPr>
+            <w:r>
+              <w:rPr>
+                <w:lang w:val="en-US"/>
+              </w:rPr>
+              <w:t>0,9155312</w:t>
+            </w:r>
+          </w:p>
+        </w:tc>
+        <w:tc>
+          <w:tcPr>
+            <w:tcW w:w="1335" w:type="dxa"/>
+          </w:tcPr>
+          <w:p>
+            <w:pPr>
+              <w:rPr>
+                <w:lang w:val="en-US"/>
+              </w:rPr>
+            </w:pPr>
+            <w:r>
+              <w:rPr>
+                <w:lang w:val="en-US"/>
+              </w:rPr>
+              <w:t>0,05923841</w:t>
+            </w:r>
+          </w:p>
+        </w:tc>
+        <w:tc>
+          <w:tcPr>
+            <w:tcW w:w="1335" w:type="dxa"/>
+          </w:tcPr>
+          <w:p>
+            <w:pPr>
+              <w:rPr>
+                <w:lang w:val="en-US"/>
+              </w:rPr>
+            </w:pPr>
+            <w:r>
+              <w:rPr>
+                <w:lang w:val="en-US"/>
+              </w:rPr>
+              <w:t>0,0406051</w:t>
+            </w:r>
+          </w:p>
+        </w:tc>
+      </w:tr>
+      <w:tr>
+        <w:trPr>
+          <w:jc w:val="center"/>
+        </w:trPr>
+        <w:tc>
+          <w:tcPr>
+            <w:tcW w:w="939" w:type="dxa"/>
+          </w:tcPr>
+          <w:p>
+            <w:pPr>
+              <w:rPr>
+                <w:lang w:val="en-US"/>
+              </w:rPr>
+            </w:pPr>
+            <w:r>
+              <w:rPr>
+                <w:lang w:val="en-US"/>
+              </w:rPr>
+              <w:t>RNA – CV</w:t>
+            </w:r>
+          </w:p>
+        </w:tc>
+        <w:tc>
+          <w:tcPr>
+            <w:tcW w:w="2136" w:type="dxa"/>
+          </w:tcPr>
+          <w:p>
+            <w:pPr>
+              <w:rPr>
+                <w:lang w:val="en-US"/>
+              </w:rPr>
+            </w:pPr>
+            <w:r>
+              <w:rPr>
+                <w:lang w:val="en-US"/>
+              </w:rPr>
+              <w:t>size=</w:t>
+            </w:r>
+            <w:r>
+              <w:rPr>
+                <w:lang w:val="en-US"/>
+              </w:rPr>
+              <w:t>05</w:t>
+            </w:r>
+            <w:r>
+              <w:rPr>
+                <w:lang w:val="en-US"/>
+              </w:rPr>
+              <w:t xml:space="preserve"> decay=</w:t>
+            </w:r>
+            <w:r>
+              <w:rPr>
+                <w:lang w:val="en-US"/>
+              </w:rPr>
+              <w:t>0,00001</w:t>
+            </w:r>
+          </w:p>
+        </w:tc>
+        <w:tc>
+          <w:tcPr>
+            <w:tcW w:w="1218" w:type="dxa"/>
+          </w:tcPr>
+          <w:p>
+            <w:pPr>
+              <w:rPr>
+                <w:lang w:val="en-US"/>
+              </w:rPr>
+            </w:pPr>
+            <w:r>
+              <w:rPr>
+                <w:lang w:val="en-US"/>
+              </w:rPr>
+              <w:t>0,8316245</w:t>
+            </w:r>
+          </w:p>
+        </w:tc>
+        <w:tc>
+          <w:tcPr>
+            <w:tcW w:w="543" w:type="dxa"/>
+          </w:tcPr>
+          <w:p>
+            <w:pPr>
+              <w:rPr>
+                <w:lang w:val="en-US"/>
+              </w:rPr>
+            </w:pPr>
+          </w:p>
+        </w:tc>
+        <w:tc>
+          <w:tcPr>
+            <w:tcW w:w="1218" w:type="dxa"/>
+          </w:tcPr>
+          <w:p>
+            <w:pPr>
+              <w:rPr>
+                <w:lang w:val="en-US"/>
+              </w:rPr>
+            </w:pPr>
+            <w:r>
+              <w:rPr>
+                <w:lang w:val="en-US"/>
+              </w:rPr>
+              <w:t>0,9155312</w:t>
+            </w:r>
+          </w:p>
+        </w:tc>
+        <w:tc>
+          <w:tcPr>
+            <w:tcW w:w="1335" w:type="dxa"/>
+          </w:tcPr>
+          <w:p>
+            <w:pPr>
+              <w:rPr>
+                <w:lang w:val="en-US"/>
+              </w:rPr>
+            </w:pPr>
+            <w:r>
+              <w:rPr>
+                <w:lang w:val="en-US"/>
+              </w:rPr>
+              <w:t>0,05923841</w:t>
+            </w:r>
+          </w:p>
+        </w:tc>
+        <w:tc>
+          <w:tcPr>
+            <w:tcW w:w="1335" w:type="dxa"/>
+          </w:tcPr>
+          <w:p>
+            <w:pPr>
+              <w:rPr>
+                <w:lang w:val="en-US"/>
+              </w:rPr>
+            </w:pPr>
+            <w:r>
+              <w:rPr>
+                <w:lang w:val="en-US"/>
+              </w:rPr>
+              <w:t>0,0406051</w:t>
+            </w:r>
+          </w:p>
+        </w:tc>
+      </w:tr>
+      <w:tr>
+        <w:trPr>
+          <w:jc w:val="center"/>
+        </w:trPr>
+        <w:tc>
+          <w:tcPr>
+            <w:tcW w:w="939" w:type="dxa"/>
+          </w:tcPr>
+          <w:p>
+            <w:pPr>
+              <w:rPr>
+                <w:lang w:val="en-US"/>
+              </w:rPr>
+            </w:pPr>
+            <w:r>
+              <w:rPr>
+                <w:lang w:val="en-US"/>
+              </w:rPr>
+              <w:t>SVM – Hold-out</w:t>
+            </w:r>
+          </w:p>
+        </w:tc>
+        <w:tc>
+          <w:tcPr>
+            <w:tcW w:w="2136" w:type="dxa"/>
+          </w:tcPr>
+          <w:p>
+            <w:pPr>
+              <w:rPr>
+                <w:lang w:val="en-US"/>
+              </w:rPr>
+            </w:pPr>
+            <w:r>
+              <w:rPr>
+                <w:lang w:val="en-US"/>
+              </w:rPr>
+              <w:t>C=</w:t>
+            </w:r>
+            <w:r>
+              <w:rPr>
+                <w:lang w:val="en-US"/>
+              </w:rPr>
+              <w:t>0,5</w:t>
+            </w:r>
+            <w:r>
+              <w:rPr>
+                <w:lang w:val="en-US"/>
+              </w:rPr>
+              <w:t xml:space="preserve"> Sigma=</w:t>
+            </w:r>
+            <w:r>
+              <w:rPr>
+                <w:lang w:val="en-US"/>
+              </w:rPr>
+              <w:t>0,1599276</w:t>
+            </w:r>
+          </w:p>
+        </w:tc>
+        <w:tc>
+          <w:tcPr>
+            <w:tcW w:w="1218" w:type="dxa"/>
+          </w:tcPr>
+          <w:p>
+            <w:pPr>
+              <w:rPr>
+                <w:lang w:val="en-US"/>
+              </w:rPr>
+            </w:pPr>
+            <w:r>
+              <w:rPr>
+                <w:lang w:val="en-US"/>
+              </w:rPr>
+              <w:t>0,8034357</w:t>
+            </w:r>
+          </w:p>
+        </w:tc>
+        <w:tc>
+          <w:tcPr>
+            <w:tcW w:w="543" w:type="dxa"/>
+          </w:tcPr>
+          <w:p>
+            <w:pPr>
+              <w:rPr>
+                <w:lang w:val="en-US"/>
+              </w:rPr>
+            </w:pPr>
+          </w:p>
+        </w:tc>
+        <w:tc>
+          <w:tcPr>
+            <w:tcW w:w="1218" w:type="dxa"/>
+          </w:tcPr>
+          <w:p>
+            <w:pPr>
+              <w:rPr>
+                <w:lang w:val="en-US"/>
+              </w:rPr>
+            </w:pPr>
+            <w:r>
+              <w:rPr>
+                <w:lang w:val="en-US"/>
+              </w:rPr>
+              <w:t>0,9032343</w:t>
+            </w:r>
+          </w:p>
+        </w:tc>
+        <w:tc>
+          <w:tcPr>
+            <w:tcW w:w="1335" w:type="dxa"/>
+          </w:tcPr>
+          <w:p>
+            <w:pPr>
+              <w:rPr>
+                <w:lang w:val="en-US"/>
+              </w:rPr>
+            </w:pPr>
+            <w:r>
+              <w:rPr>
+                <w:lang w:val="en-US"/>
+              </w:rPr>
+              <w:t>0,06400535</w:t>
+            </w:r>
+          </w:p>
+        </w:tc>
+        <w:tc>
+          <w:tcPr>
+            <w:tcW w:w="1335" w:type="dxa"/>
+          </w:tcPr>
+          <w:p>
+            <w:pPr>
+              <w:rPr>
+                <w:lang w:val="en-US"/>
+              </w:rPr>
+            </w:pPr>
+            <w:r>
+              <w:rPr>
+                <w:lang w:val="en-US"/>
+              </w:rPr>
+              <w:t>0,0452094</w:t>
+            </w:r>
+          </w:p>
+        </w:tc>
+      </w:tr>
+      <w:tr>
+        <w:trPr>
+          <w:jc w:val="center"/>
+        </w:trPr>
+        <w:tc>
+          <w:tcPr>
+            <w:tcW w:w="939" w:type="dxa"/>
+          </w:tcPr>
+          <w:p>
+            <w:pPr>
+              <w:rPr>
+                <w:lang w:val="en-US"/>
+              </w:rPr>
+            </w:pPr>
+            <w:r>
+              <w:rPr>
+                <w:lang w:val="en-US"/>
+              </w:rPr>
+              <w:t xml:space="preserve">SVM – CV </w:t>
+            </w:r>
+          </w:p>
+        </w:tc>
+        <w:tc>
+          <w:tcPr>
+            <w:tcW w:w="2136" w:type="dxa"/>
+          </w:tcPr>
+          <w:p>
+            <w:pPr>
+              <w:rPr>
+                <w:lang w:val="en-US"/>
+              </w:rPr>
+            </w:pPr>
+            <w:r>
+              <w:rPr>
+                <w:lang w:val="en-US"/>
+              </w:rPr>
+              <w:t>C=</w:t>
+            </w:r>
+            <w:r>
+              <w:rPr>
+                <w:lang w:val="en-US"/>
+              </w:rPr>
+              <w:t>01</w:t>
+            </w:r>
+            <w:r>
+              <w:rPr>
+                <w:lang w:val="en-US"/>
+              </w:rPr>
+              <w:t xml:space="preserve"> Sigma=</w:t>
+            </w:r>
+            <w:r>
+              <w:rPr>
+                <w:lang w:val="en-US"/>
+              </w:rPr>
+              <w:t>0,1599276</w:t>
+            </w:r>
+          </w:p>
+        </w:tc>
+        <w:tc>
+          <w:tcPr>
+            <w:tcW w:w="1218" w:type="dxa"/>
+          </w:tcPr>
+          <w:p>
+            <w:pPr>
+              <w:rPr>
+                <w:lang w:val="en-US"/>
+              </w:rPr>
+            </w:pPr>
+            <w:r>
+              <w:rPr>
+                <w:lang w:val="en-US"/>
+              </w:rPr>
+              <w:t>0,8107899</w:t>
+            </w:r>
+          </w:p>
+        </w:tc>
+        <w:tc>
+          <w:tcPr>
+            <w:tcW w:w="543" w:type="dxa"/>
+          </w:tcPr>
+          <w:p>
+            <w:pPr>
+              <w:rPr>
+                <w:lang w:val="en-US"/>
+              </w:rPr>
+            </w:pPr>
+          </w:p>
+        </w:tc>
+        <w:tc>
+          <w:tcPr>
+            <w:tcW w:w="1218" w:type="dxa"/>
+          </w:tcPr>
+          <w:p>
+            <w:pPr>
+              <w:rPr>
+                <w:lang w:val="en-US"/>
+              </w:rPr>
+            </w:pPr>
+            <w:r>
+              <w:rPr>
+                <w:lang w:val="en-US"/>
+              </w:rPr>
+              <w:t>0,9046141</w:t>
+            </w:r>
+          </w:p>
+        </w:tc>
+        <w:tc>
+          <w:tcPr>
+            <w:tcW w:w="1335" w:type="dxa"/>
+          </w:tcPr>
+          <w:p>
+            <w:pPr>
+              <w:rPr>
+                <w:lang w:val="en-US"/>
+              </w:rPr>
+            </w:pPr>
+            <w:r>
+              <w:rPr>
+                <w:lang w:val="en-US"/>
+              </w:rPr>
+              <w:t>0,0627966</w:t>
+            </w:r>
+          </w:p>
+        </w:tc>
+        <w:tc>
+          <w:tcPr>
+            <w:tcW w:w="1335" w:type="dxa"/>
+          </w:tcPr>
+          <w:p>
+            <w:pPr>
+              <w:rPr>
+                <w:lang w:val="en-US"/>
+              </w:rPr>
+            </w:pPr>
+            <w:r>
+              <w:rPr>
+                <w:lang w:val="en-US"/>
+              </w:rPr>
+              <w:t>0,04506664</w:t>
+            </w:r>
+          </w:p>
+        </w:tc>
+      </w:tr>
+      <w:tr>
+        <w:trPr>
+          <w:jc w:val="center"/>
+        </w:trPr>
+        <w:tc>
+          <w:tcPr>
+            <w:tcW w:w="939" w:type="dxa"/>
+          </w:tcPr>
+          <w:p>
+            <w:r>
+              <w:rPr>
+                <w:lang w:val="en-US"/>
+              </w:rPr>
+              <w:t xml:space="preserve">RF – Hold-out </w:t>
+            </w:r>
+          </w:p>
+        </w:tc>
+        <w:tc>
+          <w:tcPr>
+            <w:tcW w:w="2136" w:type="dxa"/>
+          </w:tcPr>
+          <w:p>
+            <w:r>
+              <w:rPr>
+                <w:lang w:val="en-US"/>
+              </w:rPr>
+              <w:t>mtry=</w:t>
+            </w:r>
+            <w:r>
+              <w:rPr>
+                <w:lang w:val="en-US"/>
+              </w:rPr>
+              <w:t>02</w:t>
+            </w:r>
+          </w:p>
+        </w:tc>
+        <w:tc>
+          <w:tcPr>
+            <w:tcW w:w="1218" w:type="dxa"/>
+          </w:tcPr>
+          <w:p>
+            <w:r>
+              <w:t>0,8133655</w:t>
+            </w:r>
+          </w:p>
+        </w:tc>
+        <w:tc>
+          <w:tcPr>
+            <w:tcW w:w="543" w:type="dxa"/>
+          </w:tcPr>
+          <w:p/>
+        </w:tc>
+        <w:tc>
+          <w:tcPr>
+            <w:tcW w:w="1218" w:type="dxa"/>
+          </w:tcPr>
+          <w:p>
+            <w:r>
+              <w:t>0,9057414</w:t>
+            </w:r>
+          </w:p>
+        </w:tc>
+        <w:tc>
+          <w:tcPr>
+            <w:tcW w:w="1335" w:type="dxa"/>
+          </w:tcPr>
+          <w:p>
+            <w:r>
+              <w:t>0,06236773</w:t>
+            </w:r>
+          </w:p>
+        </w:tc>
+        <w:tc>
+          <w:tcPr>
+            <w:tcW w:w="1335" w:type="dxa"/>
+          </w:tcPr>
+          <w:p>
+            <w:r>
+              <w:t>0,04237825</w:t>
+            </w:r>
+          </w:p>
+        </w:tc>
+      </w:tr>
+      <w:tr>
+        <w:trPr>
+          <w:jc w:val="center"/>
+        </w:trPr>
+        <w:tc>
+          <w:tcPr>
+            <w:tcW w:w="939" w:type="dxa"/>
+          </w:tcPr>
+          <w:p>
+            <w:pPr>
+              <w:rPr>
+                <w:lang w:val="en-US"/>
+              </w:rPr>
+            </w:pPr>
+            <w:r>
+              <w:rPr>
+                <w:lang w:val="en-US"/>
+              </w:rPr>
+              <w:t>RF – CV</w:t>
+            </w:r>
+          </w:p>
+        </w:tc>
+        <w:tc>
+          <w:tcPr>
+            <w:tcW w:w="2136" w:type="dxa"/>
+          </w:tcPr>
+          <w:p>
+            <w:r>
+              <w:rPr>
+                <w:lang w:val="en-US"/>
+              </w:rPr>
+              <w:t>mtry=</w:t>
+            </w:r>
+            <w:r>
+              <w:rPr>
+                <w:lang w:val="en-US"/>
+              </w:rPr>
+              <w:t>02</w:t>
+            </w:r>
+          </w:p>
+        </w:tc>
+        <w:tc>
+          <w:tcPr>
+            <w:tcW w:w="1218" w:type="dxa"/>
+          </w:tcPr>
+          <w:p>
+            <w:r>
+              <w:t>0,8138969</w:t>
+            </w:r>
+          </w:p>
+        </w:tc>
+        <w:tc>
+          <w:tcPr>
+            <w:tcW w:w="543" w:type="dxa"/>
+          </w:tcPr>
+          <w:p/>
+        </w:tc>
+        <w:tc>
+          <w:tcPr>
+            <w:tcW w:w="1218" w:type="dxa"/>
+          </w:tcPr>
+          <w:p>
+            <w:r>
+              <w:t>0,9064265</w:t>
+            </w:r>
+          </w:p>
+        </w:tc>
+        <w:tc>
+          <w:tcPr>
+            <w:tcW w:w="1335" w:type="dxa"/>
+          </w:tcPr>
+          <w:p>
+            <w:r>
+              <w:t>0,06227888</w:t>
+            </w:r>
+          </w:p>
+        </w:tc>
+        <w:tc>
+          <w:tcPr>
+            <w:tcW w:w="1335" w:type="dxa"/>
+          </w:tcPr>
+          <w:p>
+            <w:r>
+              <w:t>0,04290906</w:t>
+            </w:r>
+          </w:p>
+        </w:tc>
+      </w:tr>
+    </w:tbl>
+    <w:p/>
+    <w:p>
+      <w:pPr>
+        <w:jc w:val="center"/>
+        <w:rPr>
+          <w:b/>
+        </w:rPr>
+      </w:pPr>
+      <w:r>
+        <w:rPr>
+          <w:b/>
+          <w:sz w:val="36"/>
+        </w:rPr>
+        <w:t>Biomassa</w:t>
       </w:r>
     </w:p>
     <w:tbl>
@@ -2662,14 +3659,12 @@
                 <w:b/>
               </w:rPr>
             </w:pPr>
-            <w:proofErr w:type="spellStart"/>
             <w:r>
               <w:rPr>
                 <w:b/>
               </w:rPr>
               <w:t>Syx</w:t>
             </w:r>
-            <w:proofErr w:type="spellEnd"/>
           </w:p>
         </w:tc>
         <w:tc>
@@ -2702,14 +3697,12 @@
                 <w:b/>
               </w:rPr>
             </w:pPr>
-            <w:proofErr w:type="spellStart"/>
             <w:r>
               <w:rPr>
                 <w:b/>
               </w:rPr>
               <w:t>Rmse</w:t>
             </w:r>
-            <w:proofErr w:type="spellEnd"/>
           </w:p>
         </w:tc>
         <w:tc>
@@ -3154,6 +4147,7 @@
               <w:rPr>
                 <w:lang w:val="en-US"/>
               </w:rPr>
+              <w:lastRenderedPageBreak/>
               <w:t xml:space="preserve">SVM – CV </w:t>
             </w:r>
           </w:p>
@@ -3259,19 +4253,11 @@
             <w:tcW w:w="1757" w:type="dxa"/>
           </w:tcPr>
           <w:p>
-            <w:proofErr w:type="spellStart"/>
-            <w:r>
-              <w:rPr>
-                <w:lang w:val="en-US"/>
-              </w:rPr>
-              <w:t>mtry</w:t>
-            </w:r>
-            <w:proofErr w:type="spellEnd"/>
-            <w:r>
-              <w:rPr>
-                <w:lang w:val="en-US"/>
-              </w:rPr>
-              <w:t>=XX</w:t>
+            <w:r>
+              <w:rPr>
+                <w:lang w:val="en-US"/>
+              </w:rPr>
+              <w:t>mtry=XX</w:t>
             </w:r>
           </w:p>
         </w:tc>
@@ -3333,842 +4319,11 @@
             <w:tcW w:w="1757" w:type="dxa"/>
           </w:tcPr>
           <w:p>
-            <w:proofErr w:type="spellStart"/>
-            <w:r>
-              <w:rPr>
-                <w:lang w:val="en-US"/>
-              </w:rPr>
-              <w:t>mtry</w:t>
-            </w:r>
-            <w:proofErr w:type="spellEnd"/>
-            <w:r>
-              <w:rPr>
-                <w:lang w:val="en-US"/>
-              </w:rPr>
-              <w:t>=XX</w:t>
-            </w:r>
-          </w:p>
-        </w:tc>
-        <w:tc>
-          <w:tcPr>
-            <w:tcW w:w="980" w:type="dxa"/>
-          </w:tcPr>
-          <w:p/>
-        </w:tc>
-        <w:tc>
-          <w:tcPr>
-            <w:tcW w:w="1002" w:type="dxa"/>
-          </w:tcPr>
-          <w:p/>
-        </w:tc>
-        <w:tc>
-          <w:tcPr>
-            <w:tcW w:w="1022" w:type="dxa"/>
-          </w:tcPr>
-          <w:p/>
-        </w:tc>
-        <w:tc>
-          <w:tcPr>
-            <w:tcW w:w="898" w:type="dxa"/>
-          </w:tcPr>
-          <w:p/>
-        </w:tc>
-        <w:tc>
-          <w:tcPr>
-            <w:tcW w:w="895" w:type="dxa"/>
-          </w:tcPr>
-          <w:p/>
-        </w:tc>
-      </w:tr>
-    </w:tbl>
-    <w:p/>
-    <w:p>
-      <w:pPr>
-        <w:jc w:val="center"/>
-        <w:rPr>
-          <w:b/>
-        </w:rPr>
-      </w:pPr>
-      <w:r>
-        <w:rPr>
-          <w:b/>
-          <w:sz w:val="36"/>
-        </w:rPr>
-        <w:t>Biomassa</w:t>
-      </w:r>
-    </w:p>
-    <w:tbl>
-      <w:tblPr>
-        <w:tblStyle w:val="Tabelacomgrade"/>
-        <w:tblW w:w="0" w:type="auto"/>
-        <w:jc w:val="center"/>
-        <w:tblLook w:val="04A0" w:firstRow="1" w:lastRow="0" w:firstColumn="1" w:lastColumn="0" w:noHBand="0" w:noVBand="1"/>
-      </w:tblPr>
-      <w:tblGrid>
-        <w:gridCol w:w="1934"/>
-        <w:gridCol w:w="1757"/>
-        <w:gridCol w:w="980"/>
-        <w:gridCol w:w="1002"/>
-        <w:gridCol w:w="1022"/>
-        <w:gridCol w:w="898"/>
-        <w:gridCol w:w="895"/>
-      </w:tblGrid>
-      <w:tr>
-        <w:trPr>
-          <w:jc w:val="center"/>
-        </w:trPr>
-        <w:tc>
-          <w:tcPr>
-            <w:tcW w:w="1934" w:type="dxa"/>
-          </w:tcPr>
-          <w:p>
-            <w:pPr>
-              <w:jc w:val="center"/>
-              <w:rPr>
-                <w:b/>
-              </w:rPr>
-            </w:pPr>
-            <w:r>
-              <w:rPr>
-                <w:b/>
-              </w:rPr>
-              <w:t>Técnica</w:t>
-            </w:r>
-          </w:p>
-        </w:tc>
-        <w:tc>
-          <w:tcPr>
-            <w:tcW w:w="1757" w:type="dxa"/>
-          </w:tcPr>
-          <w:p>
-            <w:pPr>
-              <w:jc w:val="center"/>
-              <w:rPr>
-                <w:b/>
-              </w:rPr>
-            </w:pPr>
-            <w:r>
-              <w:rPr>
-                <w:b/>
-              </w:rPr>
-              <w:t>Parâmetro</w:t>
-            </w:r>
-          </w:p>
-        </w:tc>
-        <w:tc>
-          <w:tcPr>
-            <w:tcW w:w="980" w:type="dxa"/>
-          </w:tcPr>
-          <w:p>
-            <w:pPr>
-              <w:jc w:val="center"/>
-              <w:rPr>
-                <w:b/>
-              </w:rPr>
-            </w:pPr>
-            <w:r>
-              <w:rPr>
-                <w:b/>
-              </w:rPr>
-              <w:t>R2</w:t>
-            </w:r>
-          </w:p>
-        </w:tc>
-        <w:tc>
-          <w:tcPr>
-            <w:tcW w:w="1002" w:type="dxa"/>
-          </w:tcPr>
-          <w:p>
-            <w:pPr>
-              <w:jc w:val="center"/>
-              <w:rPr>
-                <w:b/>
-              </w:rPr>
-            </w:pPr>
-            <w:proofErr w:type="spellStart"/>
-            <w:r>
-              <w:rPr>
-                <w:b/>
-              </w:rPr>
-              <w:t>Syx</w:t>
-            </w:r>
-            <w:proofErr w:type="spellEnd"/>
-          </w:p>
-        </w:tc>
-        <w:tc>
-          <w:tcPr>
-            <w:tcW w:w="1022" w:type="dxa"/>
-          </w:tcPr>
-          <w:p>
-            <w:pPr>
-              <w:jc w:val="center"/>
-              <w:rPr>
-                <w:b/>
-              </w:rPr>
-            </w:pPr>
-            <w:r>
-              <w:rPr>
-                <w:b/>
-              </w:rPr>
-              <w:t>Pearson</w:t>
-            </w:r>
-          </w:p>
-        </w:tc>
-        <w:tc>
-          <w:tcPr>
-            <w:tcW w:w="898" w:type="dxa"/>
-          </w:tcPr>
-          <w:p>
-            <w:pPr>
-              <w:jc w:val="center"/>
-              <w:rPr>
-                <w:b/>
-              </w:rPr>
-            </w:pPr>
-            <w:proofErr w:type="spellStart"/>
-            <w:r>
-              <w:rPr>
-                <w:b/>
-              </w:rPr>
-              <w:t>Rmse</w:t>
-            </w:r>
-            <w:proofErr w:type="spellEnd"/>
-          </w:p>
-        </w:tc>
-        <w:tc>
-          <w:tcPr>
-            <w:tcW w:w="895" w:type="dxa"/>
-          </w:tcPr>
-          <w:p>
-            <w:pPr>
-              <w:jc w:val="center"/>
-              <w:rPr>
-                <w:b/>
-              </w:rPr>
-            </w:pPr>
-            <w:r>
-              <w:rPr>
-                <w:b/>
-              </w:rPr>
-              <w:t>MAE</w:t>
-            </w:r>
-          </w:p>
-        </w:tc>
-      </w:tr>
-      <w:tr>
-        <w:trPr>
-          <w:jc w:val="center"/>
-        </w:trPr>
-        <w:tc>
-          <w:tcPr>
-            <w:tcW w:w="1934" w:type="dxa"/>
-          </w:tcPr>
-          <w:p>
-            <w:pPr>
-              <w:rPr>
-                <w:lang w:val="en-US"/>
-              </w:rPr>
-            </w:pPr>
-            <w:r>
-              <w:rPr>
-                <w:lang w:val="en-US"/>
-              </w:rPr>
-              <w:t>KNN</w:t>
-            </w:r>
-          </w:p>
-        </w:tc>
-        <w:tc>
-          <w:tcPr>
-            <w:tcW w:w="1757" w:type="dxa"/>
-          </w:tcPr>
-          <w:p>
-            <w:pPr>
-              <w:rPr>
-                <w:lang w:val="en-US"/>
-              </w:rPr>
-            </w:pPr>
-            <w:r>
-              <w:rPr>
-                <w:lang w:val="en-US"/>
-              </w:rPr>
-              <w:t>K=XX</w:t>
-            </w:r>
-          </w:p>
-        </w:tc>
-        <w:tc>
-          <w:tcPr>
-            <w:tcW w:w="980" w:type="dxa"/>
-          </w:tcPr>
-          <w:p>
-            <w:pPr>
-              <w:rPr>
-                <w:lang w:val="en-US"/>
-              </w:rPr>
-            </w:pPr>
-          </w:p>
-        </w:tc>
-        <w:tc>
-          <w:tcPr>
-            <w:tcW w:w="1002" w:type="dxa"/>
-          </w:tcPr>
-          <w:p>
-            <w:pPr>
-              <w:rPr>
-                <w:lang w:val="en-US"/>
-              </w:rPr>
-            </w:pPr>
-          </w:p>
-        </w:tc>
-        <w:tc>
-          <w:tcPr>
-            <w:tcW w:w="1022" w:type="dxa"/>
-          </w:tcPr>
-          <w:p>
-            <w:pPr>
-              <w:rPr>
-                <w:lang w:val="en-US"/>
-              </w:rPr>
-            </w:pPr>
-          </w:p>
-        </w:tc>
-        <w:tc>
-          <w:tcPr>
-            <w:tcW w:w="898" w:type="dxa"/>
-          </w:tcPr>
-          <w:p>
-            <w:pPr>
-              <w:rPr>
-                <w:lang w:val="en-US"/>
-              </w:rPr>
-            </w:pPr>
-          </w:p>
-        </w:tc>
-        <w:tc>
-          <w:tcPr>
-            <w:tcW w:w="895" w:type="dxa"/>
-          </w:tcPr>
-          <w:p>
-            <w:pPr>
-              <w:rPr>
-                <w:lang w:val="en-US"/>
-              </w:rPr>
-            </w:pPr>
-          </w:p>
-        </w:tc>
-      </w:tr>
-      <w:tr>
-        <w:trPr>
-          <w:jc w:val="center"/>
-        </w:trPr>
-        <w:tc>
-          <w:tcPr>
-            <w:tcW w:w="1934" w:type="dxa"/>
-          </w:tcPr>
-          <w:p>
-            <w:pPr>
-              <w:rPr>
-                <w:lang w:val="en-US"/>
-              </w:rPr>
-            </w:pPr>
-            <w:r>
-              <w:rPr>
-                <w:lang w:val="en-US"/>
-              </w:rPr>
-              <w:t>RNA – Hold-out</w:t>
-            </w:r>
-          </w:p>
-        </w:tc>
-        <w:tc>
-          <w:tcPr>
-            <w:tcW w:w="1757" w:type="dxa"/>
-          </w:tcPr>
-          <w:p>
-            <w:pPr>
-              <w:rPr>
-                <w:lang w:val="en-US"/>
-              </w:rPr>
-            </w:pPr>
-            <w:r>
-              <w:rPr>
-                <w:lang w:val="en-US"/>
-              </w:rPr>
-              <w:t>size=XX decay=XX</w:t>
-            </w:r>
-          </w:p>
-        </w:tc>
-        <w:tc>
-          <w:tcPr>
-            <w:tcW w:w="980" w:type="dxa"/>
-          </w:tcPr>
-          <w:p>
-            <w:pPr>
-              <w:rPr>
-                <w:lang w:val="en-US"/>
-              </w:rPr>
-            </w:pPr>
-          </w:p>
-        </w:tc>
-        <w:tc>
-          <w:tcPr>
-            <w:tcW w:w="1002" w:type="dxa"/>
-          </w:tcPr>
-          <w:p>
-            <w:pPr>
-              <w:rPr>
-                <w:lang w:val="en-US"/>
-              </w:rPr>
-            </w:pPr>
-          </w:p>
-        </w:tc>
-        <w:tc>
-          <w:tcPr>
-            <w:tcW w:w="1022" w:type="dxa"/>
-          </w:tcPr>
-          <w:p>
-            <w:pPr>
-              <w:rPr>
-                <w:lang w:val="en-US"/>
-              </w:rPr>
-            </w:pPr>
-          </w:p>
-        </w:tc>
-        <w:tc>
-          <w:tcPr>
-            <w:tcW w:w="898" w:type="dxa"/>
-          </w:tcPr>
-          <w:p>
-            <w:pPr>
-              <w:rPr>
-                <w:lang w:val="en-US"/>
-              </w:rPr>
-            </w:pPr>
-          </w:p>
-        </w:tc>
-        <w:tc>
-          <w:tcPr>
-            <w:tcW w:w="895" w:type="dxa"/>
-          </w:tcPr>
-          <w:p>
-            <w:pPr>
-              <w:rPr>
-                <w:lang w:val="en-US"/>
-              </w:rPr>
-            </w:pPr>
-          </w:p>
-        </w:tc>
-      </w:tr>
-      <w:tr>
-        <w:trPr>
-          <w:jc w:val="center"/>
-        </w:trPr>
-        <w:tc>
-          <w:tcPr>
-            <w:tcW w:w="1934" w:type="dxa"/>
-          </w:tcPr>
-          <w:p>
-            <w:pPr>
-              <w:rPr>
-                <w:lang w:val="en-US"/>
-              </w:rPr>
-            </w:pPr>
-            <w:r>
-              <w:rPr>
-                <w:lang w:val="en-US"/>
-              </w:rPr>
-              <w:t>RNA – CV</w:t>
-            </w:r>
-          </w:p>
-        </w:tc>
-        <w:tc>
-          <w:tcPr>
-            <w:tcW w:w="1757" w:type="dxa"/>
-          </w:tcPr>
-          <w:p>
-            <w:pPr>
-              <w:rPr>
-                <w:lang w:val="en-US"/>
-              </w:rPr>
-            </w:pPr>
-            <w:r>
-              <w:rPr>
-                <w:lang w:val="en-US"/>
-              </w:rPr>
-              <w:t>size=XX decay=XX</w:t>
-            </w:r>
-          </w:p>
-        </w:tc>
-        <w:tc>
-          <w:tcPr>
-            <w:tcW w:w="980" w:type="dxa"/>
-          </w:tcPr>
-          <w:p>
-            <w:pPr>
-              <w:rPr>
-                <w:lang w:val="en-US"/>
-              </w:rPr>
-            </w:pPr>
-          </w:p>
-        </w:tc>
-        <w:tc>
-          <w:tcPr>
-            <w:tcW w:w="1002" w:type="dxa"/>
-          </w:tcPr>
-          <w:p>
-            <w:pPr>
-              <w:rPr>
-                <w:lang w:val="en-US"/>
-              </w:rPr>
-            </w:pPr>
-          </w:p>
-        </w:tc>
-        <w:tc>
-          <w:tcPr>
-            <w:tcW w:w="1022" w:type="dxa"/>
-          </w:tcPr>
-          <w:p>
-            <w:pPr>
-              <w:rPr>
-                <w:lang w:val="en-US"/>
-              </w:rPr>
-            </w:pPr>
-          </w:p>
-        </w:tc>
-        <w:tc>
-          <w:tcPr>
-            <w:tcW w:w="898" w:type="dxa"/>
-          </w:tcPr>
-          <w:p>
-            <w:pPr>
-              <w:rPr>
-                <w:lang w:val="en-US"/>
-              </w:rPr>
-            </w:pPr>
-          </w:p>
-        </w:tc>
-        <w:tc>
-          <w:tcPr>
-            <w:tcW w:w="895" w:type="dxa"/>
-          </w:tcPr>
-          <w:p>
-            <w:pPr>
-              <w:rPr>
-                <w:lang w:val="en-US"/>
-              </w:rPr>
-            </w:pPr>
-          </w:p>
-        </w:tc>
-      </w:tr>
-      <w:tr>
-        <w:trPr>
-          <w:jc w:val="center"/>
-        </w:trPr>
-        <w:tc>
-          <w:tcPr>
-            <w:tcW w:w="1934" w:type="dxa"/>
-          </w:tcPr>
-          <w:p>
-            <w:pPr>
-              <w:rPr>
-                <w:lang w:val="en-US"/>
-              </w:rPr>
-            </w:pPr>
-            <w:r>
-              <w:rPr>
-                <w:lang w:val="en-US"/>
-              </w:rPr>
-              <w:t>SVM – Hold-out</w:t>
-            </w:r>
-          </w:p>
-        </w:tc>
-        <w:tc>
-          <w:tcPr>
-            <w:tcW w:w="1757" w:type="dxa"/>
-          </w:tcPr>
-          <w:p>
-            <w:pPr>
-              <w:rPr>
-                <w:lang w:val="en-US"/>
-              </w:rPr>
-            </w:pPr>
-            <w:r>
-              <w:rPr>
-                <w:lang w:val="en-US"/>
-              </w:rPr>
-              <w:t>C=XX Sigma=XX</w:t>
-            </w:r>
-          </w:p>
-        </w:tc>
-        <w:tc>
-          <w:tcPr>
-            <w:tcW w:w="980" w:type="dxa"/>
-          </w:tcPr>
-          <w:p>
-            <w:pPr>
-              <w:rPr>
-                <w:lang w:val="en-US"/>
-              </w:rPr>
-            </w:pPr>
-          </w:p>
-        </w:tc>
-        <w:tc>
-          <w:tcPr>
-            <w:tcW w:w="1002" w:type="dxa"/>
-          </w:tcPr>
-          <w:p>
-            <w:pPr>
-              <w:rPr>
-                <w:lang w:val="en-US"/>
-              </w:rPr>
-            </w:pPr>
-          </w:p>
-        </w:tc>
-        <w:tc>
-          <w:tcPr>
-            <w:tcW w:w="1022" w:type="dxa"/>
-          </w:tcPr>
-          <w:p>
-            <w:pPr>
-              <w:rPr>
-                <w:lang w:val="en-US"/>
-              </w:rPr>
-            </w:pPr>
-          </w:p>
-        </w:tc>
-        <w:tc>
-          <w:tcPr>
-            <w:tcW w:w="898" w:type="dxa"/>
-          </w:tcPr>
-          <w:p>
-            <w:pPr>
-              <w:rPr>
-                <w:lang w:val="en-US"/>
-              </w:rPr>
-            </w:pPr>
-          </w:p>
-        </w:tc>
-        <w:tc>
-          <w:tcPr>
-            <w:tcW w:w="895" w:type="dxa"/>
-          </w:tcPr>
-          <w:p>
-            <w:pPr>
-              <w:rPr>
-                <w:lang w:val="en-US"/>
-              </w:rPr>
-            </w:pPr>
-          </w:p>
-        </w:tc>
-      </w:tr>
-      <w:tr>
-        <w:trPr>
-          <w:jc w:val="center"/>
-        </w:trPr>
-        <w:tc>
-          <w:tcPr>
-            <w:tcW w:w="1934" w:type="dxa"/>
-          </w:tcPr>
-          <w:p>
-            <w:pPr>
-              <w:rPr>
-                <w:lang w:val="en-US"/>
-              </w:rPr>
-            </w:pPr>
-            <w:r>
-              <w:rPr>
-                <w:lang w:val="en-US"/>
-              </w:rPr>
-              <w:t xml:space="preserve">SVM – CV </w:t>
-            </w:r>
-          </w:p>
-        </w:tc>
-        <w:tc>
-          <w:tcPr>
-            <w:tcW w:w="1757" w:type="dxa"/>
-          </w:tcPr>
-          <w:p>
-            <w:pPr>
-              <w:rPr>
-                <w:lang w:val="en-US"/>
-              </w:rPr>
-            </w:pPr>
-            <w:r>
-              <w:rPr>
-                <w:lang w:val="en-US"/>
-              </w:rPr>
-              <w:t>C=XX Sigma=XX</w:t>
-            </w:r>
-          </w:p>
-        </w:tc>
-        <w:tc>
-          <w:tcPr>
-            <w:tcW w:w="980" w:type="dxa"/>
-          </w:tcPr>
-          <w:p>
-            <w:pPr>
-              <w:rPr>
-                <w:lang w:val="en-US"/>
-              </w:rPr>
-            </w:pPr>
-          </w:p>
-        </w:tc>
-        <w:tc>
-          <w:tcPr>
-            <w:tcW w:w="1002" w:type="dxa"/>
-          </w:tcPr>
-          <w:p>
-            <w:pPr>
-              <w:rPr>
-                <w:lang w:val="en-US"/>
-              </w:rPr>
-            </w:pPr>
-          </w:p>
-        </w:tc>
-        <w:tc>
-          <w:tcPr>
-            <w:tcW w:w="1022" w:type="dxa"/>
-          </w:tcPr>
-          <w:p>
-            <w:pPr>
-              <w:rPr>
-                <w:lang w:val="en-US"/>
-              </w:rPr>
-            </w:pPr>
-          </w:p>
-        </w:tc>
-        <w:tc>
-          <w:tcPr>
-            <w:tcW w:w="898" w:type="dxa"/>
-          </w:tcPr>
-          <w:p>
-            <w:pPr>
-              <w:rPr>
-                <w:lang w:val="en-US"/>
-              </w:rPr>
-            </w:pPr>
-          </w:p>
-        </w:tc>
-        <w:tc>
-          <w:tcPr>
-            <w:tcW w:w="895" w:type="dxa"/>
-          </w:tcPr>
-          <w:p>
-            <w:pPr>
-              <w:rPr>
-                <w:lang w:val="en-US"/>
-              </w:rPr>
-            </w:pPr>
-          </w:p>
-        </w:tc>
-      </w:tr>
-      <w:tr>
-        <w:trPr>
-          <w:jc w:val="center"/>
-        </w:trPr>
-        <w:tc>
-          <w:tcPr>
-            <w:tcW w:w="1934" w:type="dxa"/>
-          </w:tcPr>
-          <w:p>
-            <w:r>
-              <w:rPr>
-                <w:lang w:val="en-US"/>
-              </w:rPr>
-              <w:t xml:space="preserve">RF – Hold-out </w:t>
-            </w:r>
-          </w:p>
-        </w:tc>
-        <w:tc>
-          <w:tcPr>
-            <w:tcW w:w="1757" w:type="dxa"/>
-          </w:tcPr>
-          <w:p>
-            <w:proofErr w:type="spellStart"/>
-            <w:r>
-              <w:rPr>
-                <w:lang w:val="en-US"/>
-              </w:rPr>
-              <w:t>mtry</w:t>
-            </w:r>
-            <w:proofErr w:type="spellEnd"/>
-            <w:r>
-              <w:rPr>
-                <w:lang w:val="en-US"/>
-              </w:rPr>
-              <w:t>=XX</w:t>
-            </w:r>
-          </w:p>
-        </w:tc>
-        <w:tc>
-          <w:tcPr>
-            <w:tcW w:w="980" w:type="dxa"/>
-          </w:tcPr>
-          <w:p/>
-        </w:tc>
-        <w:tc>
-          <w:tcPr>
-            <w:tcW w:w="1002" w:type="dxa"/>
-          </w:tcPr>
-          <w:p/>
-        </w:tc>
-        <w:tc>
-          <w:tcPr>
-            <w:tcW w:w="1022" w:type="dxa"/>
-          </w:tcPr>
-          <w:p/>
-        </w:tc>
-        <w:tc>
-          <w:tcPr>
-            <w:tcW w:w="898" w:type="dxa"/>
-          </w:tcPr>
-          <w:p/>
-        </w:tc>
-        <w:tc>
-          <w:tcPr>
-            <w:tcW w:w="895" w:type="dxa"/>
-          </w:tcPr>
-          <w:p/>
-        </w:tc>
-      </w:tr>
-      <w:tr>
-        <w:trPr>
-          <w:jc w:val="center"/>
-        </w:trPr>
-        <w:tc>
-          <w:tcPr>
-            <w:tcW w:w="1934" w:type="dxa"/>
-          </w:tcPr>
-          <w:p>
-            <w:pPr>
-              <w:rPr>
-                <w:lang w:val="en-US"/>
-              </w:rPr>
-            </w:pPr>
-            <w:r>
-              <w:rPr>
-                <w:lang w:val="en-US"/>
-              </w:rPr>
-              <w:t>RF – CV</w:t>
-            </w:r>
-          </w:p>
-        </w:tc>
-        <w:tc>
-          <w:tcPr>
-            <w:tcW w:w="1757" w:type="dxa"/>
-          </w:tcPr>
-          <w:p>
-            <w:proofErr w:type="spellStart"/>
-            <w:r>
-              <w:rPr>
-                <w:lang w:val="en-US"/>
-              </w:rPr>
-              <w:t>mtry</w:t>
-            </w:r>
-            <w:proofErr w:type="spellEnd"/>
-            <w:r>
-              <w:rPr>
-                <w:lang w:val="en-US"/>
-              </w:rPr>
-              <w:t>=XX</w:t>
+            <w:r>
+              <w:rPr>
+                <w:lang w:val="en-US"/>
+              </w:rPr>
+              <w:t>mtry=XX</w:t>
             </w:r>
           </w:p>
         </w:tc>
@@ -4276,15 +4431,7 @@
     </w:p>
     <w:p>
       <w:r>
-        <w:t xml:space="preserve">Colocar a lista de comandos emitidos no </w:t>
-      </w:r>
-      <w:proofErr w:type="spellStart"/>
-      <w:r>
-        <w:t>RStudio</w:t>
-      </w:r>
-      <w:proofErr w:type="spellEnd"/>
-      <w:r>
-        <w:t xml:space="preserve"> para conseguir os resultados obtidos</w:t>
+        <w:t>Colocar a lista de comandos emitidos no RStudio para conseguir os resultados obtidos</w:t>
       </w:r>
     </w:p>
     <w:p/>
@@ -4358,15 +4505,7 @@
     </w:p>
     <w:p>
       <w:r>
-        <w:t xml:space="preserve">Colocar a lista de comandos emitidos no </w:t>
-      </w:r>
-      <w:proofErr w:type="spellStart"/>
-      <w:r>
-        <w:t>RStudio</w:t>
-      </w:r>
-      <w:proofErr w:type="spellEnd"/>
-      <w:r>
-        <w:t xml:space="preserve"> para conseguir os resultados obtidos</w:t>
+        <w:t>Colocar a lista de comandos emitidos no RStudio para conseguir os resultados obtidos</w:t>
       </w:r>
     </w:p>
     <w:p/>
@@ -4574,33 +4713,8 @@
                               <w:b/>
                               <w:sz w:val="22"/>
                             </w:rPr>
-                            <w:t xml:space="preserve"> – </w:t>
+                            <w:t xml:space="preserve"> – Prof Jaime Wojciechowski</w:t>
                           </w:r>
-                          <w:proofErr w:type="spellStart"/>
-                          <w:r>
-                            <w:rPr>
-                              <w:b/>
-                              <w:sz w:val="22"/>
-                            </w:rPr>
-                            <w:t>Prof</w:t>
-                          </w:r>
-                          <w:proofErr w:type="spellEnd"/>
-                          <w:r>
-                            <w:rPr>
-                              <w:b/>
-                              <w:sz w:val="22"/>
-                            </w:rPr>
-                            <w:t xml:space="preserve"> Jaime </w:t>
-                          </w:r>
-                          <w:proofErr w:type="spellStart"/>
-                          <w:r>
-                            <w:rPr>
-                              <w:b/>
-                              <w:sz w:val="22"/>
-                            </w:rPr>
-                            <w:t>Wojciechowski</w:t>
-                          </w:r>
-                          <w:proofErr w:type="spellEnd"/>
                         </w:p>
                         <w:p>
                           <w:pPr>

</xml_diff>

<commit_message>
Inclusao da métrica Syx em Biomassa
</commit_message>
<xml_diff>
--- a/Documentos/APM-Trabalho Final.docx
+++ b/Documentos/APM-Trabalho Final.docx
@@ -3574,14 +3574,14 @@
     <w:tbl>
       <w:tblPr>
         <w:tblStyle w:val="Tabelacomgrade"/>
-        <w:tblW w:w="8681" w:type="dxa"/>
+        <w:tblW w:w="9115" w:type="dxa"/>
         <w:jc w:val="center"/>
         <w:tblLook w:val="04A0" w:firstRow="1" w:lastRow="0" w:firstColumn="1" w:lastColumn="0" w:noHBand="0" w:noVBand="1"/>
       </w:tblPr>
       <w:tblGrid>
         <w:gridCol w:w="963"/>
         <w:gridCol w:w="1954"/>
-        <w:gridCol w:w="1371"/>
+        <w:gridCol w:w="1564"/>
         <w:gridCol w:w="1128"/>
         <w:gridCol w:w="1250"/>
         <w:gridCol w:w="1128"/>
@@ -3593,7 +3593,7 @@
         </w:trPr>
         <w:tc>
           <w:tcPr>
-            <w:tcW w:w="1336" w:type="dxa"/>
+            <w:tcW w:w="963" w:type="dxa"/>
           </w:tcPr>
           <w:p>
             <w:pPr>
@@ -3612,7 +3612,7 @@
         </w:tc>
         <w:tc>
           <w:tcPr>
-            <w:tcW w:w="1719" w:type="dxa"/>
+            <w:tcW w:w="1954" w:type="dxa"/>
           </w:tcPr>
           <w:p>
             <w:pPr>
@@ -3631,7 +3631,7 @@
         </w:tc>
         <w:tc>
           <w:tcPr>
-            <w:tcW w:w="1516" w:type="dxa"/>
+            <w:tcW w:w="1564" w:type="dxa"/>
           </w:tcPr>
           <w:p>
             <w:pPr>
@@ -3650,7 +3650,7 @@
         </w:tc>
         <w:tc>
           <w:tcPr>
-            <w:tcW w:w="726" w:type="dxa"/>
+            <w:tcW w:w="1128" w:type="dxa"/>
           </w:tcPr>
           <w:p>
             <w:pPr>
@@ -3669,7 +3669,7 @@
         </w:tc>
         <w:tc>
           <w:tcPr>
-            <w:tcW w:w="1128" w:type="dxa"/>
+            <w:tcW w:w="1250" w:type="dxa"/>
           </w:tcPr>
           <w:p>
             <w:pPr>
@@ -3731,7 +3731,7 @@
         </w:trPr>
         <w:tc>
           <w:tcPr>
-            <w:tcW w:w="1336" w:type="dxa"/>
+            <w:tcW w:w="963" w:type="dxa"/>
           </w:tcPr>
           <w:p>
             <w:pPr>
@@ -3749,7 +3749,7 @@
         </w:tc>
         <w:tc>
           <w:tcPr>
-            <w:tcW w:w="1719" w:type="dxa"/>
+            <w:tcW w:w="1954" w:type="dxa"/>
           </w:tcPr>
           <w:p>
             <w:pPr>
@@ -3773,7 +3773,7 @@
         </w:tc>
         <w:tc>
           <w:tcPr>
-            <w:tcW w:w="1516" w:type="dxa"/>
+            <w:tcW w:w="1564" w:type="dxa"/>
           </w:tcPr>
           <w:p>
             <w:pPr>
@@ -3791,19 +3791,25 @@
         </w:tc>
         <w:tc>
           <w:tcPr>
-            <w:tcW w:w="726" w:type="dxa"/>
-          </w:tcPr>
-          <w:p>
-            <w:pPr>
-              <w:rPr>
-                <w:lang w:val="en-US"/>
-              </w:rPr>
-            </w:pPr>
-          </w:p>
-        </w:tc>
-        <w:tc>
-          <w:tcPr>
             <w:tcW w:w="1128" w:type="dxa"/>
+          </w:tcPr>
+          <w:p>
+            <w:pPr>
+              <w:rPr>
+                <w:lang w:val="en-US"/>
+              </w:rPr>
+            </w:pPr>
+            <w:r>
+              <w:rPr>
+                <w:lang w:val="en-US"/>
+              </w:rPr>
+              <w:t>1448,066</w:t>
+            </w:r>
+          </w:p>
+        </w:tc>
+        <w:tc>
+          <w:tcPr>
+            <w:tcW w:w="1250" w:type="dxa"/>
           </w:tcPr>
           <w:p>
             <w:pPr>
@@ -3862,7 +3868,7 @@
         </w:trPr>
         <w:tc>
           <w:tcPr>
-            <w:tcW w:w="1336" w:type="dxa"/>
+            <w:tcW w:w="963" w:type="dxa"/>
           </w:tcPr>
           <w:p>
             <w:pPr>
@@ -3880,7 +3886,7 @@
         </w:tc>
         <w:tc>
           <w:tcPr>
-            <w:tcW w:w="1719" w:type="dxa"/>
+            <w:tcW w:w="1954" w:type="dxa"/>
           </w:tcPr>
           <w:p>
             <w:pPr>
@@ -3916,7 +3922,7 @@
         </w:tc>
         <w:tc>
           <w:tcPr>
-            <w:tcW w:w="1516" w:type="dxa"/>
+            <w:tcW w:w="1564" w:type="dxa"/>
           </w:tcPr>
           <w:p>
             <w:pPr>
@@ -3934,19 +3940,25 @@
         </w:tc>
         <w:tc>
           <w:tcPr>
-            <w:tcW w:w="726" w:type="dxa"/>
-          </w:tcPr>
-          <w:p>
-            <w:pPr>
-              <w:rPr>
-                <w:lang w:val="en-US"/>
-              </w:rPr>
-            </w:pPr>
-          </w:p>
-        </w:tc>
-        <w:tc>
-          <w:tcPr>
             <w:tcW w:w="1128" w:type="dxa"/>
+          </w:tcPr>
+          <w:p>
+            <w:pPr>
+              <w:rPr>
+                <w:lang w:val="en-US"/>
+              </w:rPr>
+            </w:pPr>
+            <w:r>
+              <w:rPr>
+                <w:lang w:val="en-US"/>
+              </w:rPr>
+              <w:t>2548,547</w:t>
+            </w:r>
+          </w:p>
+        </w:tc>
+        <w:tc>
+          <w:tcPr>
+            <w:tcW w:w="1250" w:type="dxa"/>
           </w:tcPr>
           <w:p>
             <w:pPr>
@@ -4005,7 +4017,7 @@
         </w:trPr>
         <w:tc>
           <w:tcPr>
-            <w:tcW w:w="1336" w:type="dxa"/>
+            <w:tcW w:w="963" w:type="dxa"/>
           </w:tcPr>
           <w:p>
             <w:pPr>
@@ -4023,7 +4035,7 @@
         </w:tc>
         <w:tc>
           <w:tcPr>
-            <w:tcW w:w="1719" w:type="dxa"/>
+            <w:tcW w:w="1954" w:type="dxa"/>
           </w:tcPr>
           <w:p>
             <w:pPr>
@@ -4059,7 +4071,7 @@
         </w:tc>
         <w:tc>
           <w:tcPr>
-            <w:tcW w:w="1516" w:type="dxa"/>
+            <w:tcW w:w="1564" w:type="dxa"/>
           </w:tcPr>
           <w:p>
             <w:pPr>
@@ -4077,19 +4089,25 @@
         </w:tc>
         <w:tc>
           <w:tcPr>
-            <w:tcW w:w="726" w:type="dxa"/>
-          </w:tcPr>
-          <w:p>
-            <w:pPr>
-              <w:rPr>
-                <w:lang w:val="en-US"/>
-              </w:rPr>
-            </w:pPr>
-          </w:p>
-        </w:tc>
-        <w:tc>
-          <w:tcPr>
             <w:tcW w:w="1128" w:type="dxa"/>
+          </w:tcPr>
+          <w:p>
+            <w:pPr>
+              <w:rPr>
+                <w:lang w:val="en-US"/>
+              </w:rPr>
+            </w:pPr>
+            <w:r>
+              <w:rPr>
+                <w:lang w:val="en-US"/>
+              </w:rPr>
+              <w:t>2548,547</w:t>
+            </w:r>
+          </w:p>
+        </w:tc>
+        <w:tc>
+          <w:tcPr>
+            <w:tcW w:w="1250" w:type="dxa"/>
           </w:tcPr>
           <w:p>
             <w:pPr>
@@ -4148,7 +4166,7 @@
         </w:trPr>
         <w:tc>
           <w:tcPr>
-            <w:tcW w:w="1336" w:type="dxa"/>
+            <w:tcW w:w="963" w:type="dxa"/>
           </w:tcPr>
           <w:p>
             <w:pPr>
@@ -4167,7 +4185,7 @@
         </w:tc>
         <w:tc>
           <w:tcPr>
-            <w:tcW w:w="1719" w:type="dxa"/>
+            <w:tcW w:w="1954" w:type="dxa"/>
           </w:tcPr>
           <w:p>
             <w:pPr>
@@ -4203,7 +4221,7 @@
         </w:tc>
         <w:tc>
           <w:tcPr>
-            <w:tcW w:w="1516" w:type="dxa"/>
+            <w:tcW w:w="1564" w:type="dxa"/>
           </w:tcPr>
           <w:p>
             <w:pPr>
@@ -4221,7 +4239,7 @@
         </w:tc>
         <w:tc>
           <w:tcPr>
-            <w:tcW w:w="726" w:type="dxa"/>
+            <w:tcW w:w="1128" w:type="dxa"/>
           </w:tcPr>
           <w:p>
             <w:pPr>
@@ -4239,7 +4257,7 @@
         </w:tc>
         <w:tc>
           <w:tcPr>
-            <w:tcW w:w="1128" w:type="dxa"/>
+            <w:tcW w:w="1250" w:type="dxa"/>
           </w:tcPr>
           <w:p>
             <w:pPr>
@@ -4298,7 +4316,7 @@
         </w:trPr>
         <w:tc>
           <w:tcPr>
-            <w:tcW w:w="1336" w:type="dxa"/>
+            <w:tcW w:w="963" w:type="dxa"/>
           </w:tcPr>
           <w:p>
             <w:pPr>
@@ -4316,44 +4334,38 @@
         </w:tc>
         <w:tc>
           <w:tcPr>
-            <w:tcW w:w="1719" w:type="dxa"/>
-          </w:tcPr>
-          <w:p>
-            <w:pPr>
-              <w:rPr>
-                <w:lang w:val="en-US"/>
-              </w:rPr>
-            </w:pPr>
-            <w:r>
-              <w:rPr>
-                <w:lang w:val="en-US"/>
-              </w:rPr>
-              <w:t>C=XX Sigma=XX</w:t>
-            </w:r>
-          </w:p>
-        </w:tc>
-        <w:tc>
-          <w:tcPr>
-            <w:tcW w:w="1516" w:type="dxa"/>
-          </w:tcPr>
-          <w:p>
-            <w:pPr>
-              <w:rPr>
-                <w:lang w:val="en-US"/>
-              </w:rPr>
-            </w:pPr>
-          </w:p>
-        </w:tc>
-        <w:tc>
-          <w:tcPr>
-            <w:tcW w:w="726" w:type="dxa"/>
-          </w:tcPr>
-          <w:p>
-            <w:pPr>
-              <w:rPr>
-                <w:lang w:val="en-US"/>
-              </w:rPr>
-            </w:pPr>
+            <w:tcW w:w="1954" w:type="dxa"/>
+          </w:tcPr>
+          <w:p>
+            <w:pPr>
+              <w:rPr>
+                <w:lang w:val="en-US"/>
+              </w:rPr>
+            </w:pPr>
+            <w:r>
+              <w:rPr>
+                <w:lang w:val="en-US"/>
+              </w:rPr>
+              <w:t>C=01 Sigma=0,9115381</w:t>
+            </w:r>
+          </w:p>
+        </w:tc>
+        <w:tc>
+          <w:tcPr>
+            <w:tcW w:w="1564" w:type="dxa"/>
+          </w:tcPr>
+          <w:p>
+            <w:pPr>
+              <w:rPr>
+                <w:lang w:val="en-US"/>
+              </w:rPr>
+            </w:pPr>
+            <w:r>
+              <w:rPr>
+                <w:lang w:val="en-US"/>
+              </w:rPr>
+              <w:t>0,1081935</w:t>
+            </w:r>
           </w:p>
         </w:tc>
         <w:tc>
@@ -4366,6 +4378,30 @@
                 <w:lang w:val="en-US"/>
               </w:rPr>
             </w:pPr>
+            <w:r>
+              <w:rPr>
+                <w:lang w:val="en-US"/>
+              </w:rPr>
+              <w:t>2338,347</w:t>
+            </w:r>
+          </w:p>
+        </w:tc>
+        <w:tc>
+          <w:tcPr>
+            <w:tcW w:w="1250" w:type="dxa"/>
+          </w:tcPr>
+          <w:p>
+            <w:pPr>
+              <w:rPr>
+                <w:lang w:val="en-US"/>
+              </w:rPr>
+            </w:pPr>
+            <w:r>
+              <w:rPr>
+                <w:lang w:val="en-US"/>
+              </w:rPr>
+              <w:t>0,4142891</w:t>
+            </w:r>
           </w:p>
         </w:tc>
         <w:tc>
@@ -4378,6 +4414,12 @@
                 <w:lang w:val="en-US"/>
               </w:rPr>
             </w:pPr>
+            <w:r>
+              <w:rPr>
+                <w:lang w:val="en-US"/>
+              </w:rPr>
+              <w:t>2279,139</w:t>
+            </w:r>
           </w:p>
         </w:tc>
         <w:tc>
@@ -4390,6 +4432,12 @@
                 <w:lang w:val="en-US"/>
               </w:rPr>
             </w:pPr>
+            <w:r>
+              <w:rPr>
+                <w:lang w:val="en-US"/>
+              </w:rPr>
+              <w:t>392,8353</w:t>
+            </w:r>
           </w:p>
         </w:tc>
       </w:tr>
@@ -4399,7 +4447,7 @@
         </w:trPr>
         <w:tc>
           <w:tcPr>
-            <w:tcW w:w="1336" w:type="dxa"/>
+            <w:tcW w:w="963" w:type="dxa"/>
           </w:tcPr>
           <w:p>
             <w:r>
@@ -4412,46 +4460,66 @@
         </w:tc>
         <w:tc>
           <w:tcPr>
-            <w:tcW w:w="1719" w:type="dxa"/>
-          </w:tcPr>
-          <w:p>
-            <w:r>
-              <w:rPr>
-                <w:lang w:val="en-US"/>
-              </w:rPr>
-              <w:t>mtry=XX</w:t>
-            </w:r>
-          </w:p>
-        </w:tc>
-        <w:tc>
-          <w:tcPr>
-            <w:tcW w:w="1516" w:type="dxa"/>
-          </w:tcPr>
-          <w:p/>
-        </w:tc>
-        <w:tc>
-          <w:tcPr>
-            <w:tcW w:w="726" w:type="dxa"/>
-          </w:tcPr>
-          <w:p/>
+            <w:tcW w:w="1954" w:type="dxa"/>
+          </w:tcPr>
+          <w:p>
+            <w:r>
+              <w:rPr>
+                <w:lang w:val="en-US"/>
+              </w:rPr>
+              <w:t>mtry=02</w:t>
+            </w:r>
+          </w:p>
+        </w:tc>
+        <w:tc>
+          <w:tcPr>
+            <w:tcW w:w="1564" w:type="dxa"/>
+          </w:tcPr>
+          <w:p>
+            <w:r>
+              <w:t>0,6397223</w:t>
+            </w:r>
+          </w:p>
         </w:tc>
         <w:tc>
           <w:tcPr>
             <w:tcW w:w="1128" w:type="dxa"/>
           </w:tcPr>
-          <w:p/>
+          <w:p>
+            <w:r>
+              <w:t>1486,252</w:t>
+            </w:r>
+          </w:p>
+        </w:tc>
+        <w:tc>
+          <w:tcPr>
+            <w:tcW w:w="1250" w:type="dxa"/>
+          </w:tcPr>
+          <w:p>
+            <w:r>
+              <w:t>0,9529809</w:t>
+            </w:r>
+          </w:p>
         </w:tc>
         <w:tc>
           <w:tcPr>
             <w:tcW w:w="1128" w:type="dxa"/>
           </w:tcPr>
-          <w:p/>
+          <w:p>
+            <w:r>
+              <w:t>1448,619</w:t>
+            </w:r>
+          </w:p>
         </w:tc>
         <w:tc>
           <w:tcPr>
             <w:tcW w:w="1128" w:type="dxa"/>
           </w:tcPr>
-          <w:p/>
+          <w:p>
+            <w:r>
+              <w:t>241,0877</w:t>
+            </w:r>
+          </w:p>
         </w:tc>
       </w:tr>
       <w:tr>
@@ -4460,7 +4528,7 @@
         </w:trPr>
         <w:tc>
           <w:tcPr>
-            <w:tcW w:w="1336" w:type="dxa"/>
+            <w:tcW w:w="963" w:type="dxa"/>
           </w:tcPr>
           <w:p>
             <w:pPr>
@@ -4478,46 +4546,71 @@
         </w:tc>
         <w:tc>
           <w:tcPr>
-            <w:tcW w:w="1719" w:type="dxa"/>
-          </w:tcPr>
-          <w:p>
-            <w:r>
-              <w:rPr>
-                <w:lang w:val="en-US"/>
-              </w:rPr>
-              <w:t>mtry=XX</w:t>
-            </w:r>
-          </w:p>
-        </w:tc>
-        <w:tc>
-          <w:tcPr>
-            <w:tcW w:w="1516" w:type="dxa"/>
-          </w:tcPr>
-          <w:p/>
-        </w:tc>
-        <w:tc>
-          <w:tcPr>
-            <w:tcW w:w="726" w:type="dxa"/>
-          </w:tcPr>
-          <w:p/>
+            <w:tcW w:w="1954" w:type="dxa"/>
+          </w:tcPr>
+          <w:p>
+            <w:r>
+              <w:rPr>
+                <w:lang w:val="en-US"/>
+              </w:rPr>
+              <w:t>mtry=03</w:t>
+            </w:r>
+          </w:p>
+        </w:tc>
+        <w:tc>
+          <w:tcPr>
+            <w:tcW w:w="1564" w:type="dxa"/>
+          </w:tcPr>
+          <w:p>
+            <w:r>
+              <w:t>0,6501568</w:t>
+            </w:r>
+          </w:p>
         </w:tc>
         <w:tc>
           <w:tcPr>
             <w:tcW w:w="1128" w:type="dxa"/>
           </w:tcPr>
-          <w:p/>
+          <w:p>
+            <w:r>
+              <w:t>1464,571</w:t>
+            </w:r>
+          </w:p>
+        </w:tc>
+        <w:tc>
+          <w:tcPr>
+            <w:tcW w:w="1250" w:type="dxa"/>
+          </w:tcPr>
+          <w:p>
+            <w:r>
+              <w:t>0,9574702</w:t>
+            </w:r>
+          </w:p>
         </w:tc>
         <w:tc>
           <w:tcPr>
             <w:tcW w:w="1128" w:type="dxa"/>
           </w:tcPr>
-          <w:p/>
+          <w:p>
+            <w:r>
+              <w:t>1427,487</w:t>
+            </w:r>
+          </w:p>
         </w:tc>
         <w:tc>
           <w:tcPr>
             <w:tcW w:w="1128" w:type="dxa"/>
           </w:tcPr>
-          <w:p/>
+          <w:p>
+            <w:pPr>
+              <w:rPr>
+                <w:u w:val="single"/>
+              </w:rPr>
+            </w:pPr>
+            <w:r>
+              <w:t>238,9709</w:t>
+            </w:r>
+          </w:p>
         </w:tc>
       </w:tr>
     </w:tbl>

</xml_diff>